<commit_message>
completed Bro Code favicon tutorial; added favicon to README; updated docx with completed content
</commit_message>
<xml_diff>
--- a/HTML & CSS Full Course for free - Bro Code.docx
+++ b/HTML & CSS Full Course for free - Bro Code.docx
@@ -659,146 +659,62 @@
       <w:pPr>
         <w:pStyle w:val="ListParagraph"/>
         <w:numPr>
+          <w:ilvl w:val="0"/>
+          <w:numId w:val="1"/>
+        </w:numPr>
+      </w:pPr>
+      <w:r>
+        <w:rPr>
+          <w:i/>
+          <w:u w:val="single"/>
+        </w:rPr>
+        <w:t>Favicons</w:t>
+      </w:r>
+    </w:p>
+    <w:p>
+      <w:pPr>
+        <w:pStyle w:val="ListParagraph"/>
+        <w:numPr>
+          <w:ilvl w:val="1"/>
+          <w:numId w:val="1"/>
+        </w:numPr>
+      </w:pPr>
+      <w:r>
+        <w:t>&lt;link&gt;</w:t>
+      </w:r>
+      <w:r>
+        <w:t xml:space="preserve"> </w:t>
+      </w:r>
+      <w:r>
+        <w:t xml:space="preserve">= </w:t>
+      </w:r>
+      <w:r>
+        <w:t>defines relationship between current document and external resource</w:t>
+      </w:r>
+    </w:p>
+    <w:p>
+      <w:pPr>
+        <w:pStyle w:val="ListParagraph"/>
+        <w:numPr>
           <w:ilvl w:val="2"/>
           <w:numId w:val="1"/>
         </w:numPr>
       </w:pPr>
       <w:proofErr w:type="spellStart"/>
       <w:r>
-        <w:t>src</w:t>
+        <w:t>rel</w:t>
       </w:r>
       <w:proofErr w:type="spellEnd"/>
       <w:r>
-        <w:t xml:space="preserve"> =</w:t>
-      </w:r>
-      <w:r>
-        <w:t xml:space="preserve"> </w:t>
-      </w:r>
-      <w:r>
-        <w:t xml:space="preserve">defines the URL of source </w:t>
-      </w:r>
-      <w:r>
-        <w:t>video</w:t>
-      </w:r>
-    </w:p>
-    <w:p>
-      <w:pPr>
-        <w:pStyle w:val="ListParagraph"/>
-        <w:numPr>
-          <w:ilvl w:val="2"/>
-          <w:numId w:val="1"/>
-        </w:numPr>
-      </w:pPr>
-      <w:r>
-        <w:t>width =</w:t>
-      </w:r>
-      <w:r>
-        <w:t xml:space="preserve"> </w:t>
-      </w:r>
-      <w:r>
-        <w:t xml:space="preserve">defines the width of </w:t>
-      </w:r>
-      <w:r>
-        <w:t>a</w:t>
-      </w:r>
-      <w:r>
-        <w:t xml:space="preserve"> </w:t>
-      </w:r>
-      <w:r>
-        <w:t>video</w:t>
-      </w:r>
-      <w:r>
-        <w:t xml:space="preserve"> in pixels</w:t>
-      </w:r>
-    </w:p>
-    <w:p>
-      <w:pPr>
-        <w:pStyle w:val="ListParagraph"/>
-        <w:numPr>
-          <w:ilvl w:val="2"/>
-          <w:numId w:val="1"/>
-        </w:numPr>
-      </w:pPr>
-      <w:r>
-        <w:t xml:space="preserve">controls = </w:t>
-      </w:r>
-      <w:r>
-        <w:t xml:space="preserve">adds </w:t>
-      </w:r>
-      <w:r>
-        <w:t>video</w:t>
-      </w:r>
-      <w:r>
-        <w:t xml:space="preserve"> controls; play, pause, and volume</w:t>
-      </w:r>
-    </w:p>
-    <w:p>
-      <w:pPr>
-        <w:pStyle w:val="ListParagraph"/>
-        <w:numPr>
-          <w:ilvl w:val="2"/>
-          <w:numId w:val="1"/>
-        </w:numPr>
-      </w:pPr>
-      <w:proofErr w:type="spellStart"/>
-      <w:r>
-        <w:t>autoplay</w:t>
-      </w:r>
-      <w:proofErr w:type="spellEnd"/>
-      <w:r>
         <w:t xml:space="preserve"> = </w:t>
       </w:r>
-      <w:proofErr w:type="spellStart"/>
-      <w:r>
-        <w:t>autoplays</w:t>
-      </w:r>
-      <w:proofErr w:type="spellEnd"/>
-      <w:r>
-        <w:t xml:space="preserve"> </w:t>
-      </w:r>
-      <w:r>
-        <w:t>video</w:t>
-      </w:r>
-      <w:r>
-        <w:t xml:space="preserve"> when page is loaded</w:t>
-      </w:r>
-    </w:p>
-    <w:p>
-      <w:pPr>
-        <w:pStyle w:val="ListParagraph"/>
-        <w:numPr>
-          <w:ilvl w:val="2"/>
-          <w:numId w:val="1"/>
-        </w:numPr>
-      </w:pPr>
-      <w:r>
-        <w:t xml:space="preserve">muted = mute </w:t>
-      </w:r>
-      <w:r>
-        <w:t xml:space="preserve">video </w:t>
-      </w:r>
-      <w:r>
-        <w:t>element by default</w:t>
-      </w:r>
-    </w:p>
-    <w:p>
-      <w:pPr>
-        <w:pStyle w:val="ListParagraph"/>
-        <w:numPr>
-          <w:ilvl w:val="2"/>
-          <w:numId w:val="1"/>
-        </w:numPr>
-      </w:pPr>
-      <w:r>
-        <w:t xml:space="preserve">loop = loops </w:t>
-      </w:r>
-      <w:r>
-        <w:t>video</w:t>
+      <w:r>
+        <w:t>defines relationship between current docume</w:t>
       </w:r>
       <w:bookmarkStart w:id="0" w:name="_GoBack"/>
       <w:bookmarkEnd w:id="0"/>
       <w:r>
-        <w:t xml:space="preserve"> element by default</w:t>
+        <w:t>nt and external resource</w:t>
       </w:r>
     </w:p>
     <w:sectPr>

</xml_diff>

<commit_message>
completed Bro Code text formating and span & div tutorials; updated README
</commit_message>
<xml_diff>
--- a/HTML & CSS Full Course for free - Bro Code.docx
+++ b/HTML & CSS Full Course for free - Bro Code.docx
@@ -709,12 +709,340 @@
         <w:t xml:space="preserve"> = </w:t>
       </w:r>
       <w:r>
-        <w:t>defines relationship between current docume</w:t>
+        <w:t>defines relationship between current document and external resource</w:t>
+      </w:r>
+    </w:p>
+    <w:p>
+      <w:pPr>
+        <w:pStyle w:val="ListParagraph"/>
+        <w:numPr>
+          <w:ilvl w:val="0"/>
+          <w:numId w:val="1"/>
+        </w:numPr>
+      </w:pPr>
+      <w:r>
+        <w:rPr>
+          <w:i/>
+          <w:u w:val="single"/>
+        </w:rPr>
+        <w:t>Text formatting</w:t>
+      </w:r>
+    </w:p>
+    <w:p>
+      <w:pPr>
+        <w:pStyle w:val="ListParagraph"/>
+        <w:numPr>
+          <w:ilvl w:val="1"/>
+          <w:numId w:val="1"/>
+        </w:numPr>
+      </w:pPr>
+      <w:r>
+        <w:t>&lt;b&gt;&lt;/b&gt; = defines contained text as bold</w:t>
+      </w:r>
+    </w:p>
+    <w:p>
+      <w:pPr>
+        <w:pStyle w:val="ListParagraph"/>
+        <w:numPr>
+          <w:ilvl w:val="1"/>
+          <w:numId w:val="1"/>
+        </w:numPr>
+      </w:pPr>
+      <w:r>
+        <w:t>&lt;</w:t>
+      </w:r>
+      <w:proofErr w:type="spellStart"/>
+      <w:r>
+        <w:t>i</w:t>
+      </w:r>
+      <w:proofErr w:type="spellEnd"/>
+      <w:r>
+        <w:t>&gt;&lt;/</w:t>
+      </w:r>
+      <w:proofErr w:type="spellStart"/>
+      <w:r>
+        <w:t>i</w:t>
+      </w:r>
+      <w:proofErr w:type="spellEnd"/>
+      <w:r>
+        <w:t xml:space="preserve">&gt; = defines contained text as </w:t>
+      </w:r>
+      <w:r>
+        <w:t>italicized</w:t>
+      </w:r>
+    </w:p>
+    <w:p>
+      <w:pPr>
+        <w:pStyle w:val="ListParagraph"/>
+        <w:numPr>
+          <w:ilvl w:val="1"/>
+          <w:numId w:val="1"/>
+        </w:numPr>
+      </w:pPr>
+      <w:r>
+        <w:t>&lt;</w:t>
+      </w:r>
+      <w:r>
+        <w:t>u</w:t>
+      </w:r>
+      <w:r>
+        <w:t>&gt;&lt;/</w:t>
+      </w:r>
+      <w:r>
+        <w:t>u</w:t>
+      </w:r>
+      <w:r>
+        <w:t xml:space="preserve">&gt; = defines contained text as </w:t>
+      </w:r>
+      <w:r>
+        <w:t>underlined</w:t>
+      </w:r>
+    </w:p>
+    <w:p>
+      <w:pPr>
+        <w:pStyle w:val="ListParagraph"/>
+        <w:numPr>
+          <w:ilvl w:val="1"/>
+          <w:numId w:val="1"/>
+        </w:numPr>
+      </w:pPr>
+      <w:r>
+        <w:t>&lt;</w:t>
+      </w:r>
+      <w:r>
+        <w:t>del</w:t>
+      </w:r>
+      <w:r>
+        <w:t>&gt;&lt;/</w:t>
+      </w:r>
+      <w:r>
+        <w:t>del</w:t>
+      </w:r>
+      <w:r>
+        <w:t xml:space="preserve">&gt; = defines contained text as </w:t>
+      </w:r>
+      <w:r>
+        <w:t>deleted</w:t>
+      </w:r>
+    </w:p>
+    <w:p>
+      <w:pPr>
+        <w:pStyle w:val="ListParagraph"/>
+        <w:numPr>
+          <w:ilvl w:val="1"/>
+          <w:numId w:val="1"/>
+        </w:numPr>
+      </w:pPr>
+      <w:r>
+        <w:t>&lt;</w:t>
+      </w:r>
+      <w:r>
+        <w:t>big</w:t>
+      </w:r>
+      <w:r>
+        <w:t>&gt;&lt;/b</w:t>
+      </w:r>
+      <w:r>
+        <w:t>ig</w:t>
+      </w:r>
+      <w:r>
+        <w:t>&gt; = defines contained text as b</w:t>
+      </w:r>
+      <w:r>
+        <w:t>ig</w:t>
+      </w:r>
+    </w:p>
+    <w:p>
+      <w:pPr>
+        <w:pStyle w:val="ListParagraph"/>
+        <w:numPr>
+          <w:ilvl w:val="1"/>
+          <w:numId w:val="1"/>
+        </w:numPr>
+      </w:pPr>
+      <w:r>
+        <w:t>&lt;</w:t>
+      </w:r>
+      <w:r>
+        <w:t>small</w:t>
+      </w:r>
+      <w:r>
+        <w:t>&gt;&lt;/</w:t>
+      </w:r>
+      <w:r>
+        <w:t>small</w:t>
+      </w:r>
+      <w:r>
+        <w:t xml:space="preserve">&gt; = defines contained text as </w:t>
+      </w:r>
+      <w:r>
+        <w:t>small</w:t>
+      </w:r>
+    </w:p>
+    <w:p>
+      <w:pPr>
+        <w:pStyle w:val="ListParagraph"/>
+        <w:numPr>
+          <w:ilvl w:val="1"/>
+          <w:numId w:val="1"/>
+        </w:numPr>
+      </w:pPr>
+      <w:r>
+        <w:t>&lt;</w:t>
+      </w:r>
+      <w:r>
+        <w:t>sub</w:t>
+      </w:r>
+      <w:r>
+        <w:t>&gt;&lt;/</w:t>
+      </w:r>
+      <w:r>
+        <w:t>su</w:t>
+      </w:r>
+      <w:r>
+        <w:t xml:space="preserve">b&gt; = defines contained text as </w:t>
+      </w:r>
+      <w:r>
+        <w:t>subscripted</w:t>
+      </w:r>
+    </w:p>
+    <w:p>
+      <w:pPr>
+        <w:pStyle w:val="ListParagraph"/>
+        <w:numPr>
+          <w:ilvl w:val="1"/>
+          <w:numId w:val="1"/>
+        </w:numPr>
+      </w:pPr>
+      <w:r>
+        <w:t>&lt;su</w:t>
+      </w:r>
+      <w:r>
+        <w:t>p</w:t>
+      </w:r>
+      <w:r>
+        <w:t>&gt;&lt;/su</w:t>
+      </w:r>
+      <w:r>
+        <w:t>p</w:t>
+      </w:r>
+      <w:r>
+        <w:t>&gt; = defines contained text as su</w:t>
+      </w:r>
+      <w:r>
+        <w:t>per</w:t>
+      </w:r>
+      <w:r>
+        <w:t>scripted</w:t>
+      </w:r>
+    </w:p>
+    <w:p>
+      <w:pPr>
+        <w:pStyle w:val="ListParagraph"/>
+        <w:numPr>
+          <w:ilvl w:val="1"/>
+          <w:numId w:val="1"/>
+        </w:numPr>
+      </w:pPr>
+      <w:r>
+        <w:t>&lt;</w:t>
+      </w:r>
+      <w:proofErr w:type="spellStart"/>
+      <w:r>
+        <w:t>tt</w:t>
+      </w:r>
+      <w:proofErr w:type="spellEnd"/>
+      <w:r>
+        <w:t>&gt;&lt;/</w:t>
+      </w:r>
+      <w:proofErr w:type="spellStart"/>
+      <w:r>
+        <w:t>tt</w:t>
+      </w:r>
+      <w:proofErr w:type="spellEnd"/>
+      <w:r>
+        <w:t xml:space="preserve">&gt; = defines contained text as </w:t>
+      </w:r>
+      <w:r>
+        <w:t>monospaced</w:t>
+      </w:r>
+    </w:p>
+    <w:p>
+      <w:pPr>
+        <w:pStyle w:val="ListParagraph"/>
+        <w:numPr>
+          <w:ilvl w:val="2"/>
+          <w:numId w:val="1"/>
+        </w:numPr>
+      </w:pPr>
+      <w:r>
+        <w:t>style = assigns a unique style to the element</w:t>
+      </w:r>
+    </w:p>
+    <w:p>
+      <w:pPr>
+        <w:pStyle w:val="ListParagraph"/>
+        <w:numPr>
+          <w:ilvl w:val="0"/>
+          <w:numId w:val="1"/>
+        </w:numPr>
+      </w:pPr>
+      <w:r>
+        <w:rPr>
+          <w:i/>
+          <w:u w:val="single"/>
+        </w:rPr>
+        <w:t xml:space="preserve">Span &amp; </w:t>
+      </w:r>
+      <w:proofErr w:type="spellStart"/>
+      <w:r>
+        <w:rPr>
+          <w:i/>
+          <w:u w:val="single"/>
+        </w:rPr>
+        <w:t>Div</w:t>
+      </w:r>
+      <w:proofErr w:type="spellEnd"/>
+    </w:p>
+    <w:p>
+      <w:pPr>
+        <w:pStyle w:val="ListParagraph"/>
+        <w:numPr>
+          <w:ilvl w:val="1"/>
+          <w:numId w:val="1"/>
+        </w:numPr>
+      </w:pPr>
+      <w:r>
+        <w:t>&lt;span&gt;</w:t>
+      </w:r>
+      <w:r>
+        <w:t>&lt;/span&gt;</w:t>
       </w:r>
       <w:bookmarkStart w:id="0" w:name="_GoBack"/>
       <w:bookmarkEnd w:id="0"/>
       <w:r>
-        <w:t>nt and external resource</w:t>
+        <w:t xml:space="preserve"> = inline container to group elements for styling purposes</w:t>
+      </w:r>
+    </w:p>
+    <w:p>
+      <w:pPr>
+        <w:pStyle w:val="ListParagraph"/>
+        <w:numPr>
+          <w:ilvl w:val="1"/>
+          <w:numId w:val="1"/>
+        </w:numPr>
+      </w:pPr>
+      <w:r>
+        <w:t>&lt;div&gt;&lt;</w:t>
+      </w:r>
+      <w:r>
+        <w:t>/</w:t>
+      </w:r>
+      <w:r>
+        <w:t xml:space="preserve">div&gt; = </w:t>
+      </w:r>
+      <w:r>
+        <w:t>block container to group elements for styling purposes</w:t>
       </w:r>
     </w:p>
     <w:sectPr>

</xml_diff>

<commit_message>
completed Bro Code list tutorial; updated README
</commit_message>
<xml_diff>
--- a/HTML & CSS Full Course for free - Bro Code.docx
+++ b/HTML & CSS Full Course for free - Bro Code.docx
@@ -44,7 +44,7 @@
         <w:pStyle w:val="ListParagraph"/>
         <w:numPr>
           <w:ilvl w:val="0"/>
-          <w:numId w:val="1"/>
+          <w:numId w:val="2"/>
         </w:numPr>
       </w:pPr>
       <w:r>
@@ -56,7 +56,7 @@
         <w:pStyle w:val="ListParagraph"/>
         <w:numPr>
           <w:ilvl w:val="0"/>
-          <w:numId w:val="1"/>
+          <w:numId w:val="2"/>
         </w:numPr>
       </w:pPr>
       <w:r>
@@ -68,7 +68,7 @@
         <w:pStyle w:val="ListParagraph"/>
         <w:numPr>
           <w:ilvl w:val="0"/>
-          <w:numId w:val="1"/>
+          <w:numId w:val="2"/>
         </w:numPr>
       </w:pPr>
       <w:r>
@@ -80,7 +80,7 @@
         <w:pStyle w:val="ListParagraph"/>
         <w:numPr>
           <w:ilvl w:val="1"/>
-          <w:numId w:val="1"/>
+          <w:numId w:val="2"/>
         </w:numPr>
       </w:pPr>
       <w:r>
@@ -101,7 +101,7 @@
         <w:pStyle w:val="ListParagraph"/>
         <w:numPr>
           <w:ilvl w:val="0"/>
-          <w:numId w:val="1"/>
+          <w:numId w:val="2"/>
         </w:numPr>
       </w:pPr>
       <w:r>
@@ -113,7 +113,7 @@
         <w:pStyle w:val="ListParagraph"/>
         <w:numPr>
           <w:ilvl w:val="0"/>
-          <w:numId w:val="1"/>
+          <w:numId w:val="2"/>
         </w:numPr>
       </w:pPr>
       <w:r>
@@ -125,7 +125,7 @@
         <w:pStyle w:val="ListParagraph"/>
         <w:numPr>
           <w:ilvl w:val="0"/>
-          <w:numId w:val="1"/>
+          <w:numId w:val="2"/>
         </w:numPr>
       </w:pPr>
       <w:r>
@@ -1018,32 +1018,161 @@
       <w:r>
         <w:t>&lt;/span&gt;</w:t>
       </w:r>
+      <w:r>
+        <w:t xml:space="preserve"> = inline container to group elements for styling purposes</w:t>
+      </w:r>
+    </w:p>
+    <w:p>
+      <w:pPr>
+        <w:pStyle w:val="ListParagraph"/>
+        <w:numPr>
+          <w:ilvl w:val="1"/>
+          <w:numId w:val="1"/>
+        </w:numPr>
+      </w:pPr>
+      <w:r>
+        <w:t>&lt;div&gt;&lt;</w:t>
+      </w:r>
+      <w:r>
+        <w:t>/</w:t>
+      </w:r>
+      <w:r>
+        <w:t xml:space="preserve">div&gt; = </w:t>
+      </w:r>
+      <w:r>
+        <w:t>block container to group elements for styling purposes</w:t>
+      </w:r>
+    </w:p>
+    <w:p>
+      <w:pPr>
+        <w:pStyle w:val="ListParagraph"/>
+        <w:numPr>
+          <w:ilvl w:val="0"/>
+          <w:numId w:val="1"/>
+        </w:numPr>
+        <w:rPr>
+          <w:i/>
+          <w:u w:val="single"/>
+        </w:rPr>
+      </w:pPr>
+      <w:r>
+        <w:rPr>
+          <w:i/>
+          <w:u w:val="single"/>
+        </w:rPr>
+        <w:t>Lists</w:t>
+      </w:r>
+    </w:p>
+    <w:p>
+      <w:pPr>
+        <w:pStyle w:val="ListParagraph"/>
+        <w:numPr>
+          <w:ilvl w:val="1"/>
+          <w:numId w:val="1"/>
+        </w:numPr>
+      </w:pPr>
+      <w:r>
+        <w:t>&lt;u</w:t>
+      </w:r>
+      <w:r>
+        <w:t>l</w:t>
+      </w:r>
+      <w:r>
+        <w:t>&gt;</w:t>
+      </w:r>
+      <w:r>
+        <w:t>&lt;/ul&gt; = (unordered list) used to create list where order doesn’t matter</w:t>
+      </w:r>
+    </w:p>
+    <w:p>
+      <w:pPr>
+        <w:pStyle w:val="ListParagraph"/>
+        <w:numPr>
+          <w:ilvl w:val="2"/>
+          <w:numId w:val="1"/>
+        </w:numPr>
+      </w:pPr>
+      <w:r>
+        <w:t>&lt;li&gt;&lt;/li&gt; = used to represent an item in a list</w:t>
+      </w:r>
+    </w:p>
+    <w:p>
+      <w:pPr>
+        <w:pStyle w:val="ListParagraph"/>
+        <w:numPr>
+          <w:ilvl w:val="1"/>
+          <w:numId w:val="1"/>
+        </w:numPr>
+      </w:pPr>
+      <w:r>
+        <w:t>&lt;</w:t>
+      </w:r>
+      <w:proofErr w:type="spellStart"/>
+      <w:r>
+        <w:t>ol</w:t>
+      </w:r>
+      <w:proofErr w:type="spellEnd"/>
+      <w:r>
+        <w:t>&gt;&lt;/</w:t>
+      </w:r>
+      <w:proofErr w:type="spellStart"/>
+      <w:r>
+        <w:t>ol</w:t>
+      </w:r>
+      <w:proofErr w:type="spellEnd"/>
+      <w:r>
+        <w:t>&gt; = (ordered list) used to create list where order matters</w:t>
+      </w:r>
+    </w:p>
+    <w:p>
+      <w:pPr>
+        <w:pStyle w:val="ListParagraph"/>
+        <w:numPr>
+          <w:ilvl w:val="1"/>
+          <w:numId w:val="1"/>
+        </w:numPr>
+      </w:pPr>
+      <w:r>
+        <w:t>&lt;dl&gt;&lt;/dl&gt; = (description list) creates a list with term/definition (key/value)</w:t>
+      </w:r>
+      <w:r>
+        <w:t xml:space="preserve"> </w:t>
+      </w:r>
+      <w:r>
+        <w:t>pairs</w:t>
+      </w:r>
+    </w:p>
+    <w:p>
+      <w:pPr>
+        <w:pStyle w:val="ListParagraph"/>
+        <w:numPr>
+          <w:ilvl w:val="2"/>
+          <w:numId w:val="1"/>
+        </w:numPr>
+      </w:pPr>
+      <w:r>
+        <w:t>&lt;dt&gt;&lt;/dt&gt; =</w:t>
+      </w:r>
+      <w:r>
+        <w:t xml:space="preserve"> defines a term in description list</w:t>
+      </w:r>
+    </w:p>
+    <w:p>
+      <w:pPr>
+        <w:pStyle w:val="ListParagraph"/>
+        <w:numPr>
+          <w:ilvl w:val="2"/>
+          <w:numId w:val="1"/>
+        </w:numPr>
+      </w:pPr>
+      <w:r>
+        <w:t xml:space="preserve">&lt;dd&gt;&lt;/dd&gt; = </w:t>
+      </w:r>
+      <w:r>
+        <w:t>defines a definition in description list</w:t>
+      </w:r>
       <w:bookmarkStart w:id="0" w:name="_GoBack"/>
       <w:bookmarkEnd w:id="0"/>
-      <w:r>
-        <w:t xml:space="preserve"> = inline container to group elements for styling purposes</w:t>
-      </w:r>
-    </w:p>
-    <w:p>
-      <w:pPr>
-        <w:pStyle w:val="ListParagraph"/>
-        <w:numPr>
-          <w:ilvl w:val="1"/>
-          <w:numId w:val="1"/>
-        </w:numPr>
-      </w:pPr>
-      <w:r>
-        <w:t>&lt;div&gt;&lt;</w:t>
-      </w:r>
-      <w:r>
-        <w:t>/</w:t>
-      </w:r>
-      <w:r>
-        <w:t xml:space="preserve">div&gt; = </w:t>
-      </w:r>
-      <w:r>
-        <w:t>block container to group elements for styling purposes</w:t>
-      </w:r>
     </w:p>
     <w:sectPr>
       <w:pgSz w:w="12240" w:h="15840"/>
@@ -1170,8 +1299,97 @@
       </w:rPr>
     </w:lvl>
   </w:abstractNum>
+  <w:abstractNum w:abstractNumId="1" w15:restartNumberingAfterBreak="0">
+    <w:nsid w:val="67A86C27"/>
+    <w:multiLevelType w:val="hybridMultilevel"/>
+    <w:tmpl w:val="AC862BA2"/>
+    <w:lvl w:ilvl="0" w:tplc="0409000F">
+      <w:start w:val="1"/>
+      <w:numFmt w:val="decimal"/>
+      <w:lvlText w:val="%1."/>
+      <w:lvlJc w:val="left"/>
+      <w:pPr>
+        <w:ind w:left="720" w:hanging="360"/>
+      </w:pPr>
+    </w:lvl>
+    <w:lvl w:ilvl="1" w:tplc="04090019">
+      <w:start w:val="1"/>
+      <w:numFmt w:val="lowerLetter"/>
+      <w:lvlText w:val="%2."/>
+      <w:lvlJc w:val="left"/>
+      <w:pPr>
+        <w:ind w:left="1440" w:hanging="360"/>
+      </w:pPr>
+    </w:lvl>
+    <w:lvl w:ilvl="2" w:tplc="0409001B" w:tentative="1">
+      <w:start w:val="1"/>
+      <w:numFmt w:val="lowerRoman"/>
+      <w:lvlText w:val="%3."/>
+      <w:lvlJc w:val="right"/>
+      <w:pPr>
+        <w:ind w:left="2160" w:hanging="180"/>
+      </w:pPr>
+    </w:lvl>
+    <w:lvl w:ilvl="3" w:tplc="0409000F" w:tentative="1">
+      <w:start w:val="1"/>
+      <w:numFmt w:val="decimal"/>
+      <w:lvlText w:val="%4."/>
+      <w:lvlJc w:val="left"/>
+      <w:pPr>
+        <w:ind w:left="2880" w:hanging="360"/>
+      </w:pPr>
+    </w:lvl>
+    <w:lvl w:ilvl="4" w:tplc="04090019" w:tentative="1">
+      <w:start w:val="1"/>
+      <w:numFmt w:val="lowerLetter"/>
+      <w:lvlText w:val="%5."/>
+      <w:lvlJc w:val="left"/>
+      <w:pPr>
+        <w:ind w:left="3600" w:hanging="360"/>
+      </w:pPr>
+    </w:lvl>
+    <w:lvl w:ilvl="5" w:tplc="0409001B" w:tentative="1">
+      <w:start w:val="1"/>
+      <w:numFmt w:val="lowerRoman"/>
+      <w:lvlText w:val="%6."/>
+      <w:lvlJc w:val="right"/>
+      <w:pPr>
+        <w:ind w:left="4320" w:hanging="180"/>
+      </w:pPr>
+    </w:lvl>
+    <w:lvl w:ilvl="6" w:tplc="0409000F" w:tentative="1">
+      <w:start w:val="1"/>
+      <w:numFmt w:val="decimal"/>
+      <w:lvlText w:val="%7."/>
+      <w:lvlJc w:val="left"/>
+      <w:pPr>
+        <w:ind w:left="5040" w:hanging="360"/>
+      </w:pPr>
+    </w:lvl>
+    <w:lvl w:ilvl="7" w:tplc="04090019" w:tentative="1">
+      <w:start w:val="1"/>
+      <w:numFmt w:val="lowerLetter"/>
+      <w:lvlText w:val="%8."/>
+      <w:lvlJc w:val="left"/>
+      <w:pPr>
+        <w:ind w:left="5760" w:hanging="360"/>
+      </w:pPr>
+    </w:lvl>
+    <w:lvl w:ilvl="8" w:tplc="0409001B" w:tentative="1">
+      <w:start w:val="1"/>
+      <w:numFmt w:val="lowerRoman"/>
+      <w:lvlText w:val="%9."/>
+      <w:lvlJc w:val="right"/>
+      <w:pPr>
+        <w:ind w:left="6480" w:hanging="180"/>
+      </w:pPr>
+    </w:lvl>
+  </w:abstractNum>
   <w:num w:numId="1">
     <w:abstractNumId w:val="0"/>
+  </w:num>
+  <w:num w:numId="2">
+    <w:abstractNumId w:val="1"/>
   </w:num>
 </w:numbering>
 </file>

</xml_diff>

<commit_message>
preping for tomorrow morning
</commit_message>
<xml_diff>
--- a/HTML & CSS Full Course for free - Bro Code.docx
+++ b/HTML & CSS Full Course for free - Bro Code.docx
@@ -1170,6 +1170,34 @@
       </w:r>
       <w:r>
         <w:t>defines a definition in description list</w:t>
+      </w:r>
+    </w:p>
+    <w:p>
+      <w:pPr>
+        <w:pStyle w:val="ListParagraph"/>
+        <w:numPr>
+          <w:ilvl w:val="0"/>
+          <w:numId w:val="1"/>
+        </w:numPr>
+      </w:pPr>
+      <w:r>
+        <w:rPr>
+          <w:i/>
+          <w:u w:val="single"/>
+        </w:rPr>
+        <w:t>Table</w:t>
+      </w:r>
+    </w:p>
+    <w:p>
+      <w:pPr>
+        <w:pStyle w:val="ListParagraph"/>
+        <w:numPr>
+          <w:ilvl w:val="1"/>
+          <w:numId w:val="1"/>
+        </w:numPr>
+      </w:pPr>
+      <w:r>
+        <w:t>&lt;table&gt;&lt;/table&gt;</w:t>
       </w:r>
       <w:bookmarkStart w:id="0" w:name="_GoBack"/>
       <w:bookmarkEnd w:id="0"/>

</xml_diff>